<commit_message>
revisions to metadata and documentation
</commit_message>
<xml_diff>
--- a/growth_grazing_metadata_2019_11_04.docx
+++ b/growth_grazing_metadata_2019_11_04.docx
@@ -170,13 +170,29 @@
         <w:t>kt</w:t>
       </w:r>
       <w:r>
-        <w:t>on grazing rates were measured for the total phytoplankton community (Chl-</w:t>
+        <w:t>on grazing rates were measured for the total phytoplankton community (</w:t>
+      </w:r>
+      <w:proofErr w:type="spellStart"/>
+      <w:r>
+        <w:t>Chl</w:t>
+      </w:r>
+      <w:proofErr w:type="spellEnd"/>
+      <w:r>
+        <w:t>-</w:t>
       </w:r>
       <w:r>
         <w:t xml:space="preserve">a </w:t>
       </w:r>
       <w:r>
-        <w:t>concentrations) and for size fractions (Chl-</w:t>
+        <w:t>concentrations) and for size fractions (</w:t>
+      </w:r>
+      <w:proofErr w:type="spellStart"/>
+      <w:r>
+        <w:t>Chl</w:t>
+      </w:r>
+      <w:proofErr w:type="spellEnd"/>
+      <w:r>
+        <w:t>-</w:t>
       </w:r>
       <w:r>
         <w:t>a</w:t>
@@ -435,7 +451,15 @@
         <w:t xml:space="preserve"> m) using </w:t>
       </w:r>
       <w:r>
-        <w:t>multiple Niskin bottle</w:t>
+        <w:t xml:space="preserve">multiple </w:t>
+      </w:r>
+      <w:proofErr w:type="spellStart"/>
+      <w:r>
+        <w:t>Niskin</w:t>
+      </w:r>
+      <w:proofErr w:type="spellEnd"/>
+      <w:r>
+        <w:t xml:space="preserve"> bottle</w:t>
       </w:r>
       <w:r>
         <w:t>s</w:t>
@@ -495,7 +519,21 @@
         <w:rPr>
           <w:color w:val="000000"/>
         </w:rPr>
-        <w:t xml:space="preserve">grazing were quantified using a 2-point modification of the dilution method (Morison &amp; Menden-Deuer, 2017). </w:t>
+        <w:t>grazing were quantified using a 2-point modification of the dilution method (Morison &amp; Menden-</w:t>
+      </w:r>
+      <w:proofErr w:type="spellStart"/>
+      <w:r>
+        <w:rPr>
+          <w:color w:val="000000"/>
+        </w:rPr>
+        <w:t>Deuer</w:t>
+      </w:r>
+      <w:proofErr w:type="spellEnd"/>
+      <w:r>
+        <w:rPr>
+          <w:color w:val="000000"/>
+        </w:rPr>
+        <w:t xml:space="preserve">, 2017). </w:t>
       </w:r>
       <w:r>
         <w:rPr>
@@ -519,7 +557,35 @@
         <w:rPr>
           <w:color w:val="000000"/>
         </w:rPr>
-        <w:t xml:space="preserve"> Niskin to a 10 L polycarbonate carboy through a 200 µm mesh to remove mesozooplankton predators (e.g. copepods). Diluent was prepared by gravity filtration through a 0.2 </w:t>
+        <w:t xml:space="preserve"> </w:t>
+      </w:r>
+      <w:proofErr w:type="spellStart"/>
+      <w:r>
+        <w:rPr>
+          <w:color w:val="000000"/>
+        </w:rPr>
+        <w:t>Niskin</w:t>
+      </w:r>
+      <w:proofErr w:type="spellEnd"/>
+      <w:r>
+        <w:rPr>
+          <w:color w:val="000000"/>
+        </w:rPr>
+        <w:t xml:space="preserve"> to a 10 L polycarbonate carboy through a 200 µm mesh to remove </w:t>
+      </w:r>
+      <w:proofErr w:type="spellStart"/>
+      <w:r>
+        <w:rPr>
+          <w:color w:val="000000"/>
+        </w:rPr>
+        <w:t>mesozooplankton</w:t>
+      </w:r>
+      <w:proofErr w:type="spellEnd"/>
+      <w:r>
+        <w:rPr>
+          <w:color w:val="000000"/>
+        </w:rPr>
+        <w:t xml:space="preserve"> predators (e.g. copepods). Diluent was prepared by gravity filtration through a 0.2 </w:t>
       </w:r>
       <w:r>
         <w:rPr>
@@ -531,7 +597,21 @@
         <w:rPr>
           <w:color w:val="000000"/>
         </w:rPr>
-        <w:t>m membrane filter capsule (PALL) from the Niskin to the carboys. The appropriate amount of WSW was added to the filtered water to obtain a 20</w:t>
+        <w:t xml:space="preserve">m membrane filter capsule (PALL) from the </w:t>
+      </w:r>
+      <w:proofErr w:type="spellStart"/>
+      <w:r>
+        <w:rPr>
+          <w:color w:val="000000"/>
+        </w:rPr>
+        <w:t>Niskin</w:t>
+      </w:r>
+      <w:proofErr w:type="spellEnd"/>
+      <w:r>
+        <w:rPr>
+          <w:color w:val="000000"/>
+        </w:rPr>
+        <w:t xml:space="preserve"> to the carboys. The appropriate amount of WSW was added to the filtered water to obtain a 20</w:t>
       </w:r>
       <w:r>
         <w:rPr>
@@ -567,7 +647,21 @@
         <w:rPr>
           <w:color w:val="000000"/>
         </w:rPr>
-        <w:t xml:space="preserve"> Hasset, 1982), incubation bottles were amended with macronutrients (10 </w:t>
+        <w:t xml:space="preserve"> </w:t>
+      </w:r>
+      <w:proofErr w:type="spellStart"/>
+      <w:r>
+        <w:rPr>
+          <w:color w:val="000000"/>
+        </w:rPr>
+        <w:t>Hasset</w:t>
+      </w:r>
+      <w:proofErr w:type="spellEnd"/>
+      <w:r>
+        <w:rPr>
+          <w:color w:val="000000"/>
+        </w:rPr>
+        <w:t xml:space="preserve">, 1982), incubation bottles were amended with macronutrients (10 </w:t>
       </w:r>
       <w:r>
         <w:rPr>
@@ -835,7 +929,91 @@
         <w:rPr>
           <w:color w:val="000000"/>
         </w:rPr>
-        <w:t xml:space="preserve">Initial (T0) chlorophyll-a (Chl-a) concentration was determined from triplicate 120-150 mL subsamples from carboys used to fill incubation bottles. Final Chl-a concentration (TF) was determined from triplicate 120-150 mL subsamples from bottles at the end of the incubation. The extraction method followed Graff and Rynearson (2011) except here we used 95 percent ethanol as a solvent (Jespersen and Christoffersen, 1987). Extracted Chl-a concentration was determined using a Turner AU10 fluorometer after a 12 h extraction period. In addition, the size structure of the initial phytoplankton community was characterized from T0 triplicate size-fractionated Chl-a samples (greater than 0.7 µm GF/F, greater than 5 µm, greater than 10 µm, and greater than 20 µm). At TF, size-fractionated Chl-a concentration at 10 µm were also measured for 20WSW and WSW nutrient amended </w:t>
+        <w:t>Initial (T0) chlorophyll-a (</w:t>
+      </w:r>
+      <w:proofErr w:type="spellStart"/>
+      <w:r>
+        <w:rPr>
+          <w:color w:val="000000"/>
+        </w:rPr>
+        <w:t>Chl</w:t>
+      </w:r>
+      <w:proofErr w:type="spellEnd"/>
+      <w:r>
+        <w:rPr>
+          <w:color w:val="000000"/>
+        </w:rPr>
+        <w:t xml:space="preserve">-a) concentration was determined from triplicate 120-150 mL subsamples from carboys used to fill incubation bottles. Final </w:t>
+      </w:r>
+      <w:proofErr w:type="spellStart"/>
+      <w:r>
+        <w:rPr>
+          <w:color w:val="000000"/>
+        </w:rPr>
+        <w:t>Chl</w:t>
+      </w:r>
+      <w:proofErr w:type="spellEnd"/>
+      <w:r>
+        <w:rPr>
+          <w:color w:val="000000"/>
+        </w:rPr>
+        <w:t xml:space="preserve">-a concentration (TF) was determined from triplicate 120-150 mL subsamples from bottles at the end of the incubation. The extraction method followed Graff and Rynearson (2011) except here we used 95 percent ethanol as a solvent (Jespersen and </w:t>
+      </w:r>
+      <w:proofErr w:type="spellStart"/>
+      <w:r>
+        <w:rPr>
+          <w:color w:val="000000"/>
+        </w:rPr>
+        <w:t>Christoffersen</w:t>
+      </w:r>
+      <w:proofErr w:type="spellEnd"/>
+      <w:r>
+        <w:rPr>
+          <w:color w:val="000000"/>
+        </w:rPr>
+        <w:t xml:space="preserve">, 1987). Extracted </w:t>
+      </w:r>
+      <w:proofErr w:type="spellStart"/>
+      <w:r>
+        <w:rPr>
+          <w:color w:val="000000"/>
+        </w:rPr>
+        <w:t>Chl</w:t>
+      </w:r>
+      <w:proofErr w:type="spellEnd"/>
+      <w:r>
+        <w:rPr>
+          <w:color w:val="000000"/>
+        </w:rPr>
+        <w:t xml:space="preserve">-a concentration was determined using a Turner AU10 fluorometer after a 12 h extraction period. In addition, the size structure of the initial phytoplankton community was characterized from T0 triplicate size-fractionated </w:t>
+      </w:r>
+      <w:proofErr w:type="spellStart"/>
+      <w:r>
+        <w:rPr>
+          <w:color w:val="000000"/>
+        </w:rPr>
+        <w:t>Chl</w:t>
+      </w:r>
+      <w:proofErr w:type="spellEnd"/>
+      <w:r>
+        <w:rPr>
+          <w:color w:val="000000"/>
+        </w:rPr>
+        <w:t xml:space="preserve">-a samples (greater than 0.7 µm GF/F, greater than 5 µm, greater than 10 µm, and greater than 20 µm). At TF, size-fractionated </w:t>
+      </w:r>
+      <w:proofErr w:type="spellStart"/>
+      <w:r>
+        <w:rPr>
+          <w:color w:val="000000"/>
+        </w:rPr>
+        <w:t>Chl</w:t>
+      </w:r>
+      <w:proofErr w:type="spellEnd"/>
+      <w:r>
+        <w:rPr>
+          <w:color w:val="000000"/>
+        </w:rPr>
+        <w:t xml:space="preserve">-a concentration at 10 µm were also measured for 20WSW and WSW nutrient amended </w:t>
       </w:r>
       <w:r>
         <w:rPr>
@@ -869,7 +1047,21 @@
         <w:rPr>
           <w:color w:val="000000"/>
         </w:rPr>
-        <w:t>Phytoplankton growth rates and protist grazing rates were estimated from 24 h changes in Chl-a concentration. For each incubation bottle, the apparent growth rates (k, d</w:t>
+        <w:t xml:space="preserve">Phytoplankton growth rates and protist grazing rates were estimated from 24 h changes in </w:t>
+      </w:r>
+      <w:proofErr w:type="spellStart"/>
+      <w:r>
+        <w:rPr>
+          <w:color w:val="000000"/>
+        </w:rPr>
+        <w:t>Chl</w:t>
+      </w:r>
+      <w:proofErr w:type="spellEnd"/>
+      <w:r>
+        <w:rPr>
+          <w:color w:val="000000"/>
+        </w:rPr>
+        <w:t>-a concentration. For each incubation bottle, the apparent growth rates (k, d</w:t>
       </w:r>
       <w:r>
         <w:rPr>
@@ -914,7 +1106,21 @@
         <w:rPr>
           <w:color w:val="000000"/>
         </w:rPr>
-        <w:t>k=1⁄t×ln(C_t⁄C_0 )</w:t>
+        <w:t>k=1⁄t×</w:t>
+      </w:r>
+      <w:proofErr w:type="gramStart"/>
+      <w:r>
+        <w:rPr>
+          <w:color w:val="000000"/>
+        </w:rPr>
+        <w:t>ln(</w:t>
+      </w:r>
+      <w:proofErr w:type="gramEnd"/>
+      <w:r>
+        <w:rPr>
+          <w:color w:val="000000"/>
+        </w:rPr>
+        <w:t>C_t⁄C_0 )</w:t>
       </w:r>
     </w:p>
     <w:p>
@@ -935,7 +1141,28 @@
         <w:rPr>
           <w:color w:val="000000"/>
         </w:rPr>
-        <w:t>where t is the incubation time (d) and C</w:t>
+        <w:t xml:space="preserve">where </w:t>
+      </w:r>
+      <w:proofErr w:type="spellStart"/>
+      <w:r>
+        <w:rPr>
+          <w:color w:val="000000"/>
+        </w:rPr>
+        <w:t>t</w:t>
+      </w:r>
+      <w:proofErr w:type="spellEnd"/>
+      <w:r>
+        <w:rPr>
+          <w:color w:val="000000"/>
+        </w:rPr>
+        <w:t xml:space="preserve"> is the incubation time (d) and </w:t>
+      </w:r>
+      <w:proofErr w:type="spellStart"/>
+      <w:r>
+        <w:rPr>
+          <w:color w:val="000000"/>
+        </w:rPr>
+        <w:t>C</w:t>
       </w:r>
       <w:r>
         <w:rPr>
@@ -947,7 +1174,14 @@
         <w:rPr>
           <w:color w:val="000000"/>
         </w:rPr>
-        <w:t>t and C</w:t>
+        <w:t>t</w:t>
+      </w:r>
+      <w:proofErr w:type="spellEnd"/>
+      <w:r>
+        <w:rPr>
+          <w:color w:val="000000"/>
+        </w:rPr>
+        <w:t xml:space="preserve"> and C</w:t>
       </w:r>
       <w:r>
         <w:rPr>
@@ -959,7 +1193,21 @@
         <w:rPr>
           <w:color w:val="000000"/>
         </w:rPr>
-        <w:t>0 the final and initial Chl-a concentration (</w:t>
+        <w:t xml:space="preserve">0 the final and initial </w:t>
+      </w:r>
+      <w:proofErr w:type="spellStart"/>
+      <w:r>
+        <w:rPr>
+          <w:color w:val="000000"/>
+        </w:rPr>
+        <w:t>Chl</w:t>
+      </w:r>
+      <w:proofErr w:type="spellEnd"/>
+      <w:r>
+        <w:rPr>
+          <w:color w:val="000000"/>
+        </w:rPr>
+        <w:t>-a concentration (</w:t>
       </w:r>
       <w:r>
         <w:rPr>
@@ -1037,7 +1285,35 @@
         <w:rPr>
           <w:color w:val="000000"/>
         </w:rPr>
-        <w:t>g=((k_d-k_N ))⁄((1-x))</w:t>
+        <w:t>g</w:t>
+      </w:r>
+      <w:proofErr w:type="gramStart"/>
+      <w:r>
+        <w:rPr>
+          <w:color w:val="000000"/>
+        </w:rPr>
+        <w:t>=(</w:t>
+      </w:r>
+      <w:proofErr w:type="gramEnd"/>
+      <w:r>
+        <w:rPr>
+          <w:color w:val="000000"/>
+        </w:rPr>
+        <w:t>(</w:t>
+      </w:r>
+      <w:proofErr w:type="spellStart"/>
+      <w:r>
+        <w:rPr>
+          <w:color w:val="000000"/>
+        </w:rPr>
+        <w:t>k_d-k_N</w:t>
+      </w:r>
+      <w:proofErr w:type="spellEnd"/>
+      <w:r>
+        <w:rPr>
+          <w:color w:val="000000"/>
+        </w:rPr>
+        <w:t xml:space="preserve"> ))⁄((1-x))</w:t>
       </w:r>
     </w:p>
     <w:p>
@@ -1058,7 +1334,14 @@
         <w:rPr>
           <w:color w:val="000000"/>
         </w:rPr>
-        <w:t>where k</w:t>
+        <w:t xml:space="preserve">where </w:t>
+      </w:r>
+      <w:proofErr w:type="spellStart"/>
+      <w:r>
+        <w:rPr>
+          <w:color w:val="000000"/>
+        </w:rPr>
+        <w:t>k</w:t>
       </w:r>
       <w:r>
         <w:rPr>
@@ -1070,7 +1353,21 @@
         <w:rPr>
           <w:color w:val="000000"/>
         </w:rPr>
-        <w:t>d and k</w:t>
+        <w:t>d</w:t>
+      </w:r>
+      <w:proofErr w:type="spellEnd"/>
+      <w:r>
+        <w:rPr>
+          <w:color w:val="000000"/>
+        </w:rPr>
+        <w:t xml:space="preserve"> and </w:t>
+      </w:r>
+      <w:proofErr w:type="spellStart"/>
+      <w:r>
+        <w:rPr>
+          <w:color w:val="000000"/>
+        </w:rPr>
+        <w:t>k</w:t>
       </w:r>
       <w:r>
         <w:rPr>
@@ -1082,7 +1379,28 @@
         <w:rPr>
           <w:color w:val="000000"/>
         </w:rPr>
-        <w:t>N are the apparent growth rates in 20WSW and WSW nutrient amended treatments, respectively, and x is the achieved fraction of WSW in the diluted treatment calculated from T0 Chl-a in 20WSW and WSW (Landry et al., 1984). Accordingly, the instantaneous, or in situ, growth rate (</w:t>
+        <w:t>N</w:t>
+      </w:r>
+      <w:proofErr w:type="spellEnd"/>
+      <w:r>
+        <w:rPr>
+          <w:color w:val="000000"/>
+        </w:rPr>
+        <w:t xml:space="preserve"> are the apparent growth rates in 20WSW and WSW nutrient amended treatments, respectively, and x is the achieved fraction of WSW in the diluted treatment calculated from T0 </w:t>
+      </w:r>
+      <w:proofErr w:type="spellStart"/>
+      <w:r>
+        <w:rPr>
+          <w:color w:val="000000"/>
+        </w:rPr>
+        <w:t>Chl</w:t>
+      </w:r>
+      <w:proofErr w:type="spellEnd"/>
+      <w:r>
+        <w:rPr>
+          <w:color w:val="000000"/>
+        </w:rPr>
+        <w:t>-a in 20WSW and WSW (Landry et al., 1984). Accordingly, the instantaneous, or in situ, growth rate (</w:t>
       </w:r>
       <w:r>
         <w:rPr>
@@ -1133,8 +1451,16 @@
         <w:rPr>
           <w:color w:val="000000"/>
         </w:rPr>
-        <w:t>_0=g+k_NoN</w:t>
-      </w:r>
+        <w:t>_0=</w:t>
+      </w:r>
+      <w:proofErr w:type="spellStart"/>
+      <w:r>
+        <w:rPr>
+          <w:color w:val="000000"/>
+        </w:rPr>
+        <w:t>g+k_NoN</w:t>
+      </w:r>
+      <w:proofErr w:type="spellEnd"/>
     </w:p>
     <w:p>
       <w:pPr>
@@ -1154,7 +1480,14 @@
         <w:rPr>
           <w:color w:val="000000"/>
         </w:rPr>
-        <w:t>where k</w:t>
+        <w:t xml:space="preserve">where </w:t>
+      </w:r>
+      <w:proofErr w:type="spellStart"/>
+      <w:r>
+        <w:rPr>
+          <w:color w:val="000000"/>
+        </w:rPr>
+        <w:t>k</w:t>
       </w:r>
       <w:r>
         <w:rPr>
@@ -1166,7 +1499,14 @@
         <w:rPr>
           <w:color w:val="000000"/>
         </w:rPr>
-        <w:t>NoN is apparent phytoplankton growth rate k without nutrient addition.</w:t>
+        <w:t>NoN</w:t>
+      </w:r>
+      <w:proofErr w:type="spellEnd"/>
+      <w:r>
+        <w:rPr>
+          <w:color w:val="000000"/>
+        </w:rPr>
+        <w:t xml:space="preserve"> is apparent phytoplankton growth rate k without nutrient addition.</w:t>
       </w:r>
     </w:p>
     <w:p>
@@ -1187,7 +1527,14 @@
         <w:rPr>
           <w:color w:val="000000"/>
         </w:rPr>
-        <w:t>The potential for nutrient limitation was assessed by comparing apparent phytoplankton growth rates k in nutrient amended (k</w:t>
+        <w:t>The potential for nutrient limitation was assessed by comparing apparent phytoplankton growth rates k in nutrient amended (</w:t>
+      </w:r>
+      <w:proofErr w:type="spellStart"/>
+      <w:r>
+        <w:rPr>
+          <w:color w:val="000000"/>
+        </w:rPr>
+        <w:t>k</w:t>
       </w:r>
       <w:r>
         <w:rPr>
@@ -1199,7 +1546,21 @@
         <w:rPr>
           <w:color w:val="000000"/>
         </w:rPr>
-        <w:t>N) and nonamended (k</w:t>
+        <w:t>N</w:t>
+      </w:r>
+      <w:proofErr w:type="spellEnd"/>
+      <w:r>
+        <w:rPr>
+          <w:color w:val="000000"/>
+        </w:rPr>
+        <w:t>) and nonamended (</w:t>
+      </w:r>
+      <w:proofErr w:type="spellStart"/>
+      <w:r>
+        <w:rPr>
+          <w:color w:val="000000"/>
+        </w:rPr>
+        <w:t>k</w:t>
       </w:r>
       <w:r>
         <w:rPr>
@@ -1211,7 +1572,14 @@
         <w:rPr>
           <w:color w:val="000000"/>
         </w:rPr>
-        <w:t xml:space="preserve">NoN) replicates using a paired t-test. If a significant difference was found (p </w:t>
+        <w:t>NoN</w:t>
+      </w:r>
+      <w:proofErr w:type="spellEnd"/>
+      <w:r>
+        <w:rPr>
+          <w:color w:val="000000"/>
+        </w:rPr>
+        <w:t xml:space="preserve">) replicates using a paired t-test. If a significant difference was found (p </w:t>
       </w:r>
       <w:r>
         <w:rPr>
@@ -1223,7 +1591,14 @@
         <w:rPr>
           <w:color w:val="000000"/>
         </w:rPr>
-        <w:t xml:space="preserve"> 0.05) between k</w:t>
+        <w:t xml:space="preserve"> 0.05) between </w:t>
+      </w:r>
+      <w:proofErr w:type="spellStart"/>
+      <w:r>
+        <w:rPr>
+          <w:color w:val="000000"/>
+        </w:rPr>
+        <w:t>k</w:t>
       </w:r>
       <w:r>
         <w:rPr>
@@ -1235,7 +1610,21 @@
         <w:rPr>
           <w:color w:val="000000"/>
         </w:rPr>
-        <w:t>N and k</w:t>
+        <w:t>N</w:t>
+      </w:r>
+      <w:proofErr w:type="spellEnd"/>
+      <w:r>
+        <w:rPr>
+          <w:color w:val="000000"/>
+        </w:rPr>
+        <w:t xml:space="preserve"> and </w:t>
+      </w:r>
+      <w:proofErr w:type="spellStart"/>
+      <w:r>
+        <w:rPr>
+          <w:color w:val="000000"/>
+        </w:rPr>
+        <w:t>k</w:t>
       </w:r>
       <w:r>
         <w:rPr>
@@ -1247,8 +1636,16 @@
         <w:rPr>
           <w:color w:val="000000"/>
         </w:rPr>
-        <w:t>NoN, nutrient-amended growth rates (</w:t>
-      </w:r>
+        <w:t>NoN</w:t>
+      </w:r>
+      <w:proofErr w:type="spellEnd"/>
+      <w:r>
+        <w:rPr>
+          <w:color w:val="000000"/>
+        </w:rPr>
+        <w:t>, nutrient-amended growth rates (</w:t>
+      </w:r>
+      <w:proofErr w:type="spellStart"/>
       <w:r>
         <w:rPr>
           <w:color w:val="000000"/>
@@ -1259,7 +1656,14 @@
         <w:rPr>
           <w:color w:val="000000"/>
         </w:rPr>
-        <w:t>N, d</w:t>
+        <w:t>N</w:t>
+      </w:r>
+      <w:proofErr w:type="spellEnd"/>
+      <w:r>
+        <w:rPr>
+          <w:color w:val="000000"/>
+        </w:rPr>
+        <w:t>, d</w:t>
       </w:r>
       <w:r>
         <w:rPr>
@@ -1273,6 +1677,7 @@
         </w:rPr>
         <w:t xml:space="preserve">-1) were also calculated as </w:t>
       </w:r>
+      <w:proofErr w:type="spellStart"/>
       <w:r>
         <w:rPr>
           <w:color w:val="000000"/>
@@ -1283,7 +1688,21 @@
         <w:rPr>
           <w:color w:val="000000"/>
         </w:rPr>
-        <w:t>N = g + k</w:t>
+        <w:t>N</w:t>
+      </w:r>
+      <w:proofErr w:type="spellEnd"/>
+      <w:r>
+        <w:rPr>
+          <w:color w:val="000000"/>
+        </w:rPr>
+        <w:t xml:space="preserve"> = g + </w:t>
+      </w:r>
+      <w:proofErr w:type="spellStart"/>
+      <w:r>
+        <w:rPr>
+          <w:color w:val="000000"/>
+        </w:rPr>
+        <w:t>k</w:t>
       </w:r>
       <w:r>
         <w:rPr>
@@ -1295,7 +1714,21 @@
         <w:rPr>
           <w:color w:val="000000"/>
         </w:rPr>
-        <w:t>N. Otherwise, all k</w:t>
+        <w:t>N</w:t>
+      </w:r>
+      <w:proofErr w:type="spellEnd"/>
+      <w:r>
+        <w:rPr>
+          <w:color w:val="000000"/>
+        </w:rPr>
+        <w:t xml:space="preserve">. Otherwise, all </w:t>
+      </w:r>
+      <w:proofErr w:type="spellStart"/>
+      <w:r>
+        <w:rPr>
+          <w:color w:val="000000"/>
+        </w:rPr>
+        <w:t>k</w:t>
       </w:r>
       <w:r>
         <w:rPr>
@@ -1307,7 +1740,21 @@
         <w:rPr>
           <w:color w:val="000000"/>
         </w:rPr>
-        <w:t>N and k</w:t>
+        <w:t>N</w:t>
+      </w:r>
+      <w:proofErr w:type="spellEnd"/>
+      <w:r>
+        <w:rPr>
+          <w:color w:val="000000"/>
+        </w:rPr>
+        <w:t xml:space="preserve"> and </w:t>
+      </w:r>
+      <w:proofErr w:type="spellStart"/>
+      <w:r>
+        <w:rPr>
+          <w:color w:val="000000"/>
+        </w:rPr>
+        <w:t>k</w:t>
       </w:r>
       <w:r>
         <w:rPr>
@@ -1319,7 +1766,14 @@
         <w:rPr>
           <w:color w:val="000000"/>
         </w:rPr>
-        <w:t xml:space="preserve">NoN triplicate of replicate values were used to calculate both g and </w:t>
+        <w:t>NoN</w:t>
+      </w:r>
+      <w:proofErr w:type="spellEnd"/>
+      <w:r>
+        <w:rPr>
+          <w:color w:val="000000"/>
+        </w:rPr>
+        <w:t xml:space="preserve"> triplicate of replicate values were used to calculate both g and </w:t>
       </w:r>
       <w:r>
         <w:rPr>
@@ -1438,6 +1892,7 @@
         </w:rPr>
         <w:t>m fractions in this study were nutrient-amended growth rates (</w:t>
       </w:r>
+      <w:proofErr w:type="spellStart"/>
       <w:r>
         <w:rPr>
           <w:color w:val="000000"/>
@@ -1448,8 +1903,16 @@
         <w:rPr>
           <w:color w:val="000000"/>
         </w:rPr>
-        <w:t xml:space="preserve">N) when nutrient limitation was observed. If no nutrient limitation was observed, </w:t>
-      </w:r>
+        <w:t>N</w:t>
+      </w:r>
+      <w:proofErr w:type="spellEnd"/>
+      <w:r>
+        <w:rPr>
+          <w:color w:val="000000"/>
+        </w:rPr>
+        <w:t xml:space="preserve">) when nutrient limitation was observed. If no nutrient limitation was observed, </w:t>
+      </w:r>
+      <w:proofErr w:type="spellStart"/>
       <w:r>
         <w:rPr>
           <w:color w:val="000000"/>
@@ -1460,7 +1923,14 @@
         <w:rPr>
           <w:color w:val="000000"/>
         </w:rPr>
-        <w:t xml:space="preserve">N obtained </w:t>
+        <w:t>N</w:t>
+      </w:r>
+      <w:proofErr w:type="spellEnd"/>
+      <w:r>
+        <w:rPr>
+          <w:color w:val="000000"/>
+        </w:rPr>
+        <w:t xml:space="preserve"> obtained </w:t>
       </w:r>
       <w:r>
         <w:rPr>
@@ -1468,8 +1938,6 @@
         </w:rPr>
         <w:t>is equivalent to</w:t>
       </w:r>
-      <w:bookmarkStart w:id="1" w:name="_GoBack"/>
-      <w:bookmarkEnd w:id="1"/>
       <w:r>
         <w:rPr>
           <w:color w:val="000000"/>
@@ -1519,7 +1987,14 @@
         <w:rPr>
           <w:color w:val="000000"/>
         </w:rPr>
-        <w:t>0.05), g was set to 0. Thus, the average k</w:t>
+        <w:t xml:space="preserve">0.05), g was set to 0. Thus, the average </w:t>
+      </w:r>
+      <w:proofErr w:type="spellStart"/>
+      <w:r>
+        <w:rPr>
+          <w:color w:val="000000"/>
+        </w:rPr>
+        <w:t>k</w:t>
       </w:r>
       <w:r>
         <w:rPr>
@@ -1531,8 +2006,16 @@
         <w:rPr>
           <w:color w:val="000000"/>
         </w:rPr>
-        <w:t xml:space="preserve">N represented </w:t>
-      </w:r>
+        <w:t>N</w:t>
+      </w:r>
+      <w:proofErr w:type="spellEnd"/>
+      <w:r>
+        <w:rPr>
+          <w:color w:val="000000"/>
+        </w:rPr>
+        <w:t xml:space="preserve"> represented </w:t>
+      </w:r>
+      <w:proofErr w:type="spellStart"/>
       <w:r>
         <w:rPr>
           <w:color w:val="000000"/>
@@ -1543,7 +2026,21 @@
         <w:rPr>
           <w:color w:val="000000"/>
         </w:rPr>
-        <w:t>N and the average k</w:t>
+        <w:t>N</w:t>
+      </w:r>
+      <w:proofErr w:type="spellEnd"/>
+      <w:r>
+        <w:rPr>
+          <w:color w:val="000000"/>
+        </w:rPr>
+        <w:t xml:space="preserve"> and the average </w:t>
+      </w:r>
+      <w:proofErr w:type="spellStart"/>
+      <w:r>
+        <w:rPr>
+          <w:color w:val="000000"/>
+        </w:rPr>
+        <w:t>k</w:t>
       </w:r>
       <w:r>
         <w:rPr>
@@ -1555,7 +2052,14 @@
         <w:rPr>
           <w:color w:val="000000"/>
         </w:rPr>
-        <w:t xml:space="preserve">NoN represented </w:t>
+        <w:t>NoN</w:t>
+      </w:r>
+      <w:proofErr w:type="spellEnd"/>
+      <w:r>
+        <w:rPr>
+          <w:color w:val="000000"/>
+        </w:rPr>
+        <w:t xml:space="preserve"> represented </w:t>
       </w:r>
       <w:r>
         <w:rPr>
@@ -1581,6 +2085,7 @@
         </w:rPr>
         <w:t xml:space="preserve"> 2002; Chen et al. 2009). A significant positive slope (i.e. higher growth in the WSW treatment than in the diluted) represents a violation of the method’s assumption. In such cases, g was reported as ‘undetermined’, and k in the undiluted bottles represented </w:t>
       </w:r>
+      <w:proofErr w:type="spellStart"/>
       <w:r>
         <w:rPr>
           <w:color w:val="000000"/>
@@ -1591,7 +2096,14 @@
         <w:rPr>
           <w:color w:val="000000"/>
         </w:rPr>
-        <w:t xml:space="preserve">N and </w:t>
+        <w:t>N</w:t>
+      </w:r>
+      <w:proofErr w:type="spellEnd"/>
+      <w:r>
+        <w:rPr>
+          <w:color w:val="000000"/>
+        </w:rPr>
+        <w:t xml:space="preserve"> and </w:t>
       </w:r>
       <w:r>
         <w:rPr>
@@ -1605,6 +2117,7 @@
         </w:rPr>
         <w:t xml:space="preserve">0. Uncertainties relative to </w:t>
       </w:r>
+      <w:proofErr w:type="spellStart"/>
       <w:r>
         <w:rPr>
           <w:color w:val="000000"/>
@@ -1615,7 +2128,14 @@
         <w:rPr>
           <w:color w:val="000000"/>
         </w:rPr>
-        <w:t xml:space="preserve">N and </w:t>
+        <w:t>N</w:t>
+      </w:r>
+      <w:proofErr w:type="spellEnd"/>
+      <w:r>
+        <w:rPr>
+          <w:color w:val="000000"/>
+        </w:rPr>
+        <w:t xml:space="preserve"> and </w:t>
       </w:r>
       <w:r>
         <w:rPr>
@@ -1627,7 +2147,14 @@
         <w:rPr>
           <w:color w:val="000000"/>
         </w:rPr>
-        <w:t>0 were estimated from the standard deviations observed on k</w:t>
+        <w:t xml:space="preserve">0 were estimated from the standard deviations observed on </w:t>
+      </w:r>
+      <w:proofErr w:type="spellStart"/>
+      <w:r>
+        <w:rPr>
+          <w:color w:val="000000"/>
+        </w:rPr>
+        <w:t>k</w:t>
       </w:r>
       <w:r>
         <w:rPr>
@@ -1639,7 +2166,21 @@
         <w:rPr>
           <w:color w:val="000000"/>
         </w:rPr>
-        <w:t>N and k</w:t>
+        <w:t>N</w:t>
+      </w:r>
+      <w:proofErr w:type="spellEnd"/>
+      <w:r>
+        <w:rPr>
+          <w:color w:val="000000"/>
+        </w:rPr>
+        <w:t xml:space="preserve"> and </w:t>
+      </w:r>
+      <w:proofErr w:type="spellStart"/>
+      <w:r>
+        <w:rPr>
+          <w:color w:val="000000"/>
+        </w:rPr>
+        <w:t>k</w:t>
       </w:r>
       <w:r>
         <w:rPr>
@@ -1651,7 +2192,14 @@
         <w:rPr>
           <w:color w:val="000000"/>
         </w:rPr>
-        <w:t xml:space="preserve">NoN triplicate values.  </w:t>
+        <w:t>NoN</w:t>
+      </w:r>
+      <w:proofErr w:type="spellEnd"/>
+      <w:r>
+        <w:rPr>
+          <w:color w:val="000000"/>
+        </w:rPr>
+        <w:t xml:space="preserve"> triplicate values.  </w:t>
       </w:r>
     </w:p>
     <w:p>
@@ -1665,30 +2213,63 @@
     </w:p>
     <w:p>
       <w:pPr>
-        <w:pStyle w:val="BodyText"/>
-      </w:pPr>
-      <w:r>
-        <w:t>D</w:t>
-      </w:r>
-      <w:r>
-        <w:t xml:space="preserve">ata cleaning </w:t>
-      </w:r>
-      <w:r>
-        <w:t xml:space="preserve">(i.e., referring to multiple casts and bottles and separating numerical and categorical variables) </w:t>
-      </w:r>
-      <w:r>
-        <w:t>and metadata template assembly w</w:t>
-      </w:r>
-      <w:r>
-        <w:t>ere</w:t>
-      </w:r>
-      <w:r>
-        <w:t xml:space="preserve"> performed in R Markdown. Further documentation can be found on GitHub, at </w:t>
-      </w:r>
-      <w:r>
-        <w:t>[TO-BE-POSTED]</w:t>
-      </w:r>
-      <w:r>
+        <w:rPr>
+          <w:color w:val="000000"/>
+        </w:rPr>
+      </w:pPr>
+    </w:p>
+    <w:p>
+      <w:r>
+        <w:rPr>
+          <w:color w:val="000000"/>
+        </w:rPr>
+        <w:t>Data cleaning (i.e.,</w:t>
+      </w:r>
+      <w:r>
+        <w:rPr>
+          <w:rStyle w:val="apple-converted-space"/>
+          <w:color w:val="000000"/>
+        </w:rPr>
+        <w:t> </w:t>
+      </w:r>
+      <w:r>
+        <w:rPr>
+          <w:color w:val="000000"/>
+        </w:rPr>
+        <w:t>separating numerical and categorical variables,</w:t>
+      </w:r>
+      <w:r>
+        <w:rPr>
+          <w:rStyle w:val="apple-converted-space"/>
+          <w:color w:val="000000"/>
+        </w:rPr>
+        <w:t> </w:t>
+      </w:r>
+      <w:r>
+        <w:rPr>
+          <w:color w:val="000000"/>
+        </w:rPr>
+        <w:t>referring to multiple casts and bottles, and assuring date and time of sampling) and metadata template assembly were performed in R Markdown. Further documentation can be found on GitHub, at</w:t>
+      </w:r>
+      <w:r>
+        <w:rPr>
+          <w:rStyle w:val="apple-converted-space"/>
+          <w:color w:val="000000"/>
+        </w:rPr>
+        <w:t> </w:t>
+      </w:r>
+      <w:hyperlink r:id="rId5" w:tooltip="https://github.com/WHOIGit/nes-lter-growth-grazing-chl" w:history="1">
+        <w:r>
+          <w:rPr>
+            <w:rStyle w:val="Hyperlink"/>
+          </w:rPr>
+          <w:t>https://github.com/WHOIGit/nes-lter-growth-grazing-chl</w:t>
+        </w:r>
+      </w:hyperlink>
+      <w:r>
+        <w:rPr>
+          <w:color w:val="000000"/>
+        </w:rPr>
         <w:t>.</w:t>
       </w:r>
     </w:p>
@@ -1698,6 +2279,102 @@
       </w:pPr>
       <w:r>
         <w:t>Quality Assurance</w:t>
+      </w:r>
+    </w:p>
+    <w:p>
+      <w:pPr>
+        <w:spacing w:after="0"/>
+        <w:rPr>
+          <w:rFonts w:eastAsia="Times New Roman" w:cs="Times New Roman"/>
+          <w:color w:val="000000"/>
+        </w:rPr>
+      </w:pPr>
+    </w:p>
+    <w:p>
+      <w:pPr>
+        <w:spacing w:after="0"/>
+        <w:rPr>
+          <w:rFonts w:ascii="Times New Roman" w:eastAsia="Times New Roman" w:hAnsi="Times New Roman" w:cs="Times New Roman"/>
+        </w:rPr>
+      </w:pPr>
+      <w:r>
+        <w:rPr>
+          <w:rFonts w:eastAsia="Times New Roman" w:cs="Times New Roman"/>
+          <w:color w:val="000000"/>
+        </w:rPr>
+        <w:t>We assured that all values reported in the clean data table for geographic (latitude, longitude, depth, station), temporal (</w:t>
+      </w:r>
+      <w:proofErr w:type="spellStart"/>
+      <w:r>
+        <w:rPr>
+          <w:rFonts w:eastAsia="Times New Roman" w:cs="Times New Roman"/>
+          <w:color w:val="000000"/>
+        </w:rPr>
+        <w:t>date_time_UTC</w:t>
+      </w:r>
+      <w:proofErr w:type="spellEnd"/>
+      <w:r>
+        <w:rPr>
+          <w:rFonts w:eastAsia="Times New Roman" w:cs="Times New Roman"/>
+          <w:color w:val="000000"/>
+        </w:rPr>
+        <w:t>, </w:t>
+      </w:r>
+      <w:proofErr w:type="spellStart"/>
+      <w:r>
+        <w:rPr>
+          <w:rFonts w:eastAsia="Times New Roman" w:cs="Times New Roman"/>
+          <w:color w:val="000000"/>
+        </w:rPr>
+        <w:t>date_time_start_UTC</w:t>
+      </w:r>
+      <w:proofErr w:type="spellEnd"/>
+      <w:r>
+        <w:rPr>
+          <w:rFonts w:eastAsia="Times New Roman" w:cs="Times New Roman"/>
+          <w:color w:val="000000"/>
+        </w:rPr>
+        <w:t xml:space="preserve">, </w:t>
+      </w:r>
+      <w:proofErr w:type="spellStart"/>
+      <w:r>
+        <w:rPr>
+          <w:rFonts w:eastAsia="Times New Roman" w:cs="Times New Roman"/>
+          <w:color w:val="000000"/>
+        </w:rPr>
+        <w:t>date_time_end_UTC</w:t>
+      </w:r>
+      <w:proofErr w:type="spellEnd"/>
+      <w:r>
+        <w:rPr>
+          <w:rFonts w:eastAsia="Times New Roman" w:cs="Times New Roman"/>
+          <w:color w:val="000000"/>
+        </w:rPr>
+        <w:t xml:space="preserve">), and other cruise metadata and data (cast, bottle, temp, </w:t>
+      </w:r>
+      <w:proofErr w:type="spellStart"/>
+      <w:r>
+        <w:rPr>
+          <w:rFonts w:eastAsia="Times New Roman" w:cs="Times New Roman"/>
+          <w:color w:val="000000"/>
+        </w:rPr>
+        <w:t>sal</w:t>
+      </w:r>
+      <w:proofErr w:type="spellEnd"/>
+      <w:r>
+        <w:rPr>
+          <w:rFonts w:eastAsia="Times New Roman" w:cs="Times New Roman"/>
+          <w:color w:val="000000"/>
+        </w:rPr>
+        <w:t>) were as expected.</w:t>
+      </w:r>
+    </w:p>
+    <w:p>
+      <w:pPr>
+        <w:pStyle w:val="Heading2"/>
+      </w:pPr>
+      <w:r>
+        <w:t>References</w:t>
       </w:r>
     </w:p>
     <w:p>
@@ -1718,29 +2395,44 @@
         <w:rPr>
           <w:color w:val="000000"/>
         </w:rPr>
-        <w:t xml:space="preserve">We assured that the geographic and temporal coverage of the clean data table were within expected ranges. </w:t>
-      </w:r>
-      <w:r>
-        <w:rPr>
-          <w:color w:val="000000"/>
-          <w:highlight w:val="yellow"/>
-        </w:rPr>
-        <w:t>[Pierre, for the clean data, would you like a range check (e.g., confirm all growth rates under some value)? Would you like to visually inspect a plot of any of the columns?]</w:t>
-      </w:r>
-      <w:r>
-        <w:rPr>
-          <w:color w:val="000000"/>
-        </w:rPr>
-        <w:t>.</w:t>
-      </w:r>
-    </w:p>
-    <w:p>
-      <w:pPr>
-        <w:pStyle w:val="Heading2"/>
-      </w:pPr>
-      <w:r>
-        <w:t>References</w:t>
-      </w:r>
+        <w:t xml:space="preserve">Chen, B., Liu, H., Landry, M.R., </w:t>
+      </w:r>
+      <w:proofErr w:type="spellStart"/>
+      <w:r>
+        <w:rPr>
+          <w:color w:val="000000"/>
+        </w:rPr>
+        <w:t>DaI</w:t>
+      </w:r>
+      <w:proofErr w:type="spellEnd"/>
+      <w:r>
+        <w:rPr>
+          <w:color w:val="000000"/>
+        </w:rPr>
+        <w:t xml:space="preserve">, M., Huang, B., </w:t>
+      </w:r>
+      <w:proofErr w:type="spellStart"/>
+      <w:r>
+        <w:rPr>
+          <w:color w:val="000000"/>
+        </w:rPr>
+        <w:t>Sune</w:t>
+      </w:r>
+      <w:proofErr w:type="spellEnd"/>
+      <w:r>
+        <w:rPr>
+          <w:color w:val="000000"/>
+        </w:rPr>
+        <w:t xml:space="preserve">, J., 2009. Close coupling between phytoplankton growth and microzooplankton grazing in the western South China Sea. Limnology and Oceanography 54, 1084–1097. </w:t>
+      </w:r>
+      <w:hyperlink r:id="rId6" w:history="1">
+        <w:r>
+          <w:rPr>
+            <w:rStyle w:val="Hyperlink"/>
+          </w:rPr>
+          <w:t>https://doi.org/10.4319/lo.2009.54.4.1084</w:t>
+        </w:r>
+      </w:hyperlink>
     </w:p>
     <w:p>
       <w:pPr>
@@ -1760,14 +2452,14 @@
         <w:rPr>
           <w:color w:val="000000"/>
         </w:rPr>
-        <w:t xml:space="preserve">Chen, B., Liu, H., Landry, M.R., DaI, M., Huang, B., Sune, J., 2009. Close coupling between phytoplankton growth and microzooplankton grazing in the western South China Sea. Limnology and Oceanography 54, 1084–1097. </w:t>
-      </w:r>
-      <w:hyperlink r:id="rId5" w:history="1">
+        <w:t xml:space="preserve">Graff, J.R., Rynearson, T.A., 2011. Extraction method influences the recovery of phytoplankton pigments from natural assemblages: Chlorophyll extraction method artifacts. Limnology and Oceanography: Methods 9, 129–139. </w:t>
+      </w:r>
+      <w:hyperlink r:id="rId7" w:history="1">
         <w:r>
           <w:rPr>
             <w:rStyle w:val="Hyperlink"/>
           </w:rPr>
-          <w:t>https://doi.org/10.4319/lo.2009.54.4.1084</w:t>
+          <w:t>https://doi.org/10.4319/lom.2011.9.129</w:t>
         </w:r>
       </w:hyperlink>
     </w:p>
@@ -1789,16 +2481,50 @@
         <w:rPr>
           <w:color w:val="000000"/>
         </w:rPr>
-        <w:t xml:space="preserve">Graff, J.R., Rynearson, T.A., 2011. Extraction method influences the recovery of phytoplankton pigments from natural assemblages: Chlorophyll extraction method artifacts. Limnology and Oceanography: Methods 9, 129–139. </w:t>
-      </w:r>
-      <w:hyperlink r:id="rId6" w:history="1">
-        <w:r>
-          <w:rPr>
-            <w:rStyle w:val="Hyperlink"/>
-          </w:rPr>
-          <w:t>https://doi.org/10.4319/lom.2011.9.129</w:t>
-        </w:r>
-      </w:hyperlink>
+        <w:t xml:space="preserve">Jespersen AM, </w:t>
+      </w:r>
+      <w:proofErr w:type="spellStart"/>
+      <w:r>
+        <w:rPr>
+          <w:color w:val="000000"/>
+        </w:rPr>
+        <w:t>Christoffersen</w:t>
+      </w:r>
+      <w:proofErr w:type="spellEnd"/>
+      <w:r>
+        <w:rPr>
+          <w:color w:val="000000"/>
+        </w:rPr>
+        <w:t xml:space="preserve"> K. 1987. Measurements of Chlorophyll a from phytoplankton using ethanol as a solvent. </w:t>
+      </w:r>
+      <w:proofErr w:type="spellStart"/>
+      <w:r>
+        <w:rPr>
+          <w:color w:val="000000"/>
+        </w:rPr>
+        <w:t>Archiv</w:t>
+      </w:r>
+      <w:proofErr w:type="spellEnd"/>
+      <w:r>
+        <w:rPr>
+          <w:color w:val="000000"/>
+        </w:rPr>
+        <w:t xml:space="preserve"> Fur </w:t>
+      </w:r>
+      <w:proofErr w:type="spellStart"/>
+      <w:r>
+        <w:rPr>
+          <w:color w:val="000000"/>
+        </w:rPr>
+        <w:t>Hydrobiologie</w:t>
+      </w:r>
+      <w:proofErr w:type="spellEnd"/>
+      <w:r>
+        <w:rPr>
+          <w:color w:val="000000"/>
+        </w:rPr>
+        <w:t xml:space="preserve"> 109:445454.</w:t>
+      </w:r>
     </w:p>
     <w:p>
       <w:pPr>
@@ -1818,8 +2544,30 @@
         <w:rPr>
           <w:color w:val="000000"/>
         </w:rPr>
-        <w:t>Jespersen AM, Christoffersen K. 1987. Measurements of Chlorophyll a from phytoplankton using ethanol as a solvent. Archiv Fur Hydrobiologie 109:445454.</w:t>
-      </w:r>
+        <w:t xml:space="preserve">Landry, M.R., </w:t>
+      </w:r>
+      <w:proofErr w:type="spellStart"/>
+      <w:r>
+        <w:rPr>
+          <w:color w:val="000000"/>
+        </w:rPr>
+        <w:t>Hassett</w:t>
+      </w:r>
+      <w:proofErr w:type="spellEnd"/>
+      <w:r>
+        <w:rPr>
+          <w:color w:val="000000"/>
+        </w:rPr>
+        <w:t xml:space="preserve">, R.P., 1982. Estimating the grazing impact of marine micro-zooplankton. Marine Biology 67, 283–288. </w:t>
+      </w:r>
+      <w:hyperlink r:id="rId8" w:history="1">
+        <w:r>
+          <w:rPr>
+            <w:rStyle w:val="Hyperlink"/>
+          </w:rPr>
+          <w:t>https://doi.org/10.1007/BF00397668</w:t>
+        </w:r>
+      </w:hyperlink>
     </w:p>
     <w:p>
       <w:pPr>
@@ -1839,14 +2587,28 @@
         <w:rPr>
           <w:color w:val="000000"/>
         </w:rPr>
-        <w:t xml:space="preserve">Landry, M.R., Hassett, R.P., 1982. Estimating the grazing impact of marine micro-zooplankton. Marine Biology 67, 283–288. </w:t>
-      </w:r>
-      <w:hyperlink r:id="rId7" w:history="1">
+        <w:t xml:space="preserve">Landry, M., Haas, L., </w:t>
+      </w:r>
+      <w:proofErr w:type="spellStart"/>
+      <w:r>
+        <w:rPr>
+          <w:color w:val="000000"/>
+        </w:rPr>
+        <w:t>Fagerness</w:t>
+      </w:r>
+      <w:proofErr w:type="spellEnd"/>
+      <w:r>
+        <w:rPr>
+          <w:color w:val="000000"/>
+        </w:rPr>
+        <w:t xml:space="preserve">, V., 1984. Dynamics of microbial plankton communities: experiments in Kaneohe Bay, Hawaii. Marine Ecology Progress Series 16, 127–133. </w:t>
+      </w:r>
+      <w:hyperlink r:id="rId9" w:history="1">
         <w:r>
           <w:rPr>
             <w:rStyle w:val="Hyperlink"/>
           </w:rPr>
-          <w:t>https://doi.org/10.1007/BF00397668</w:t>
+          <w:t>https://doi.org/10.3354/meps016127</w:t>
         </w:r>
       </w:hyperlink>
     </w:p>
@@ -1868,14 +2630,64 @@
         <w:rPr>
           <w:color w:val="000000"/>
         </w:rPr>
-        <w:t xml:space="preserve">Landry, M., Haas, L., Fagerness, V., 1984. Dynamics of microbial plankton communities: experiments in Kaneohe Bay, Hawaii. Marine Ecology Progress Series 16, 127–133. </w:t>
-      </w:r>
-      <w:hyperlink r:id="rId8" w:history="1">
+        <w:t xml:space="preserve">Landry, M.R., Brown, S.L., </w:t>
+      </w:r>
+      <w:proofErr w:type="spellStart"/>
+      <w:r>
+        <w:rPr>
+          <w:color w:val="000000"/>
+        </w:rPr>
+        <w:t>Rii</w:t>
+      </w:r>
+      <w:proofErr w:type="spellEnd"/>
+      <w:r>
+        <w:rPr>
+          <w:color w:val="000000"/>
+        </w:rPr>
+        <w:t xml:space="preserve">, Y.M., </w:t>
+      </w:r>
+      <w:proofErr w:type="spellStart"/>
+      <w:r>
+        <w:rPr>
+          <w:color w:val="000000"/>
+        </w:rPr>
+        <w:t>Selph</w:t>
+      </w:r>
+      <w:proofErr w:type="spellEnd"/>
+      <w:r>
+        <w:rPr>
+          <w:color w:val="000000"/>
+        </w:rPr>
+        <w:t xml:space="preserve">, K.E., </w:t>
+      </w:r>
+      <w:proofErr w:type="spellStart"/>
+      <w:r>
+        <w:rPr>
+          <w:color w:val="000000"/>
+        </w:rPr>
+        <w:t>Bidigare</w:t>
+      </w:r>
+      <w:proofErr w:type="spellEnd"/>
+      <w:r>
+        <w:rPr>
+          <w:color w:val="000000"/>
+        </w:rPr>
+        <w:t>, R.R., Yang, E.J., Simmons, M.P., 2008. Depth-stratified phytoplankton dynamics in Cyclone Opal, a subtropical mesoscale eddy. Deep Sea Research Part II: Topical S</w:t>
+      </w:r>
+      <w:bookmarkStart w:id="1" w:name="_GoBack"/>
+      <w:bookmarkEnd w:id="1"/>
+      <w:r>
+        <w:rPr>
+          <w:color w:val="000000"/>
+        </w:rPr>
+        <w:t xml:space="preserve">tudies in Oceanography 55, 1348–1359. </w:t>
+      </w:r>
+      <w:hyperlink r:id="rId10" w:history="1">
         <w:r>
           <w:rPr>
             <w:rStyle w:val="Hyperlink"/>
           </w:rPr>
-          <w:t>https://doi.org/10.3354/meps016127</w:t>
+          <w:t>https://doi.org/10.1016/j.dsr2.2008.02.001</w:t>
         </w:r>
       </w:hyperlink>
     </w:p>
@@ -1897,14 +2709,42 @@
         <w:rPr>
           <w:color w:val="000000"/>
         </w:rPr>
-        <w:t xml:space="preserve">Landry, M.R., Brown, S.L., Rii, Y.M., Selph, K.E., Bidigare, R.R., Yang, E.J., Simmons, M.P., 2008. Depth-stratified phytoplankton dynamics in Cyclone Opal, a subtropical mesoscale eddy. Deep Sea Research Part II: Topical Studies in Oceanography 55, 1348–1359. </w:t>
-      </w:r>
-      <w:hyperlink r:id="rId9" w:history="1">
+        <w:t xml:space="preserve">Murrell, M.C., Stanley, R.S., </w:t>
+      </w:r>
+      <w:proofErr w:type="spellStart"/>
+      <w:r>
+        <w:rPr>
+          <w:color w:val="000000"/>
+        </w:rPr>
+        <w:t>Lores</w:t>
+      </w:r>
+      <w:proofErr w:type="spellEnd"/>
+      <w:r>
+        <w:rPr>
+          <w:color w:val="000000"/>
+        </w:rPr>
+        <w:t xml:space="preserve">, E.M., DiDonato, G.T., </w:t>
+      </w:r>
+      <w:proofErr w:type="spellStart"/>
+      <w:r>
+        <w:rPr>
+          <w:color w:val="000000"/>
+        </w:rPr>
+        <w:t>Flemer</w:t>
+      </w:r>
+      <w:proofErr w:type="spellEnd"/>
+      <w:r>
+        <w:rPr>
+          <w:color w:val="000000"/>
+        </w:rPr>
+        <w:t xml:space="preserve">, D.A., 2002. Linkage between microzooplankton grazing and phytoplankton growth in a Gulf of Mexico estuary. Estuaries 25, 19–29. </w:t>
+      </w:r>
+      <w:hyperlink r:id="rId11" w:history="1">
         <w:r>
           <w:rPr>
             <w:rStyle w:val="Hyperlink"/>
           </w:rPr>
-          <w:t>https://doi.org/10.1016/j.dsr2.2008.02.001</w:t>
+          <w:t>https://doi.org/10.1007/BF02696046</w:t>
         </w:r>
       </w:hyperlink>
     </w:p>
@@ -1926,38 +2766,44 @@
         <w:rPr>
           <w:color w:val="000000"/>
         </w:rPr>
-        <w:t xml:space="preserve">Murrell, M.C., Stanley, R.S., Lores, E.M., DiDonato, G.T., Flemer, D.A., 2002. Linkage between microzooplankton grazing and phytoplankton growth in a Gulf of Mexico estuary. Estuaries 25, 19–29. </w:t>
-      </w:r>
-      <w:hyperlink r:id="rId10" w:history="1">
-        <w:r>
-          <w:rPr>
-            <w:rStyle w:val="Hyperlink"/>
-          </w:rPr>
-          <w:t>https://doi.org/10.1007/BF02696046</w:t>
-        </w:r>
-      </w:hyperlink>
-    </w:p>
-    <w:p>
-      <w:pPr>
-        <w:pBdr>
-          <w:top w:val="nil"/>
-          <w:left w:val="nil"/>
-          <w:bottom w:val="nil"/>
-          <w:right w:val="nil"/>
-          <w:between w:val="nil"/>
-        </w:pBdr>
-        <w:spacing w:before="180" w:after="180"/>
-        <w:rPr>
-          <w:color w:val="000000"/>
-        </w:rPr>
-      </w:pPr>
-      <w:r>
-        <w:rPr>
-          <w:color w:val="000000"/>
-        </w:rPr>
-        <w:t xml:space="preserve">Morison, F., Menden-Deuer, S., 2017. Doing more with less? Balancing sampling resolution and effort in measurements of protistan growth and grazing-rates: Measuring plankton growth and grazing. Limnology and Oceanography: Methods 15, 794–809. </w:t>
-      </w:r>
-      <w:hyperlink r:id="rId11" w:history="1">
+        <w:t>Morison, F., Menden-</w:t>
+      </w:r>
+      <w:proofErr w:type="spellStart"/>
+      <w:r>
+        <w:rPr>
+          <w:color w:val="000000"/>
+        </w:rPr>
+        <w:t>Deuer</w:t>
+      </w:r>
+      <w:proofErr w:type="spellEnd"/>
+      <w:r>
+        <w:rPr>
+          <w:color w:val="000000"/>
+        </w:rPr>
+        <w:t xml:space="preserve">, S., 2017. Doing more with less? Balancing sampling resolution and effort in measurements of </w:t>
+      </w:r>
+      <w:proofErr w:type="spellStart"/>
+      <w:r>
+        <w:rPr>
+          <w:color w:val="000000"/>
+        </w:rPr>
+        <w:t>protistan</w:t>
+      </w:r>
+      <w:proofErr w:type="spellEnd"/>
+      <w:r>
+        <w:rPr>
+          <w:color w:val="000000"/>
+        </w:rPr>
+        <w:t xml:space="preserve"> growth and grazing-rates: Measuring plankton </w:t>
+      </w:r>
+      <w:r>
+        <w:rPr>
+          <w:color w:val="000000"/>
+        </w:rPr>
+        <w:lastRenderedPageBreak/>
+        <w:t xml:space="preserve">growth and grazing. Limnology and Oceanography: Methods 15, 794–809. </w:t>
+      </w:r>
+      <w:hyperlink r:id="rId12" w:history="1">
         <w:r>
           <w:rPr>
             <w:rStyle w:val="Hyperlink"/>
@@ -2008,7 +2854,7 @@
       </w:pPr>
     </w:pPrDefault>
   </w:docDefaults>
-  <w:latentStyles w:defLockedState="0" w:defUIPriority="99" w:defSemiHidden="0" w:defUnhideWhenUsed="0" w:defQFormat="0" w:count="377">
+  <w:latentStyles w:defLockedState="0" w:defUIPriority="99" w:defSemiHidden="0" w:defUnhideWhenUsed="0" w:defQFormat="0" w:count="376">
     <w:lsdException w:name="Normal" w:uiPriority="0" w:qFormat="1"/>
     <w:lsdException w:name="heading 1" w:uiPriority="9" w:qFormat="1"/>
     <w:lsdException w:name="heading 2" w:semiHidden="1" w:uiPriority="9" w:unhideWhenUsed="1" w:qFormat="1"/>
@@ -2385,7 +3231,6 @@
     <w:lsdException w:name="Hashtag" w:semiHidden="1" w:unhideWhenUsed="1"/>
     <w:lsdException w:name="Unresolved Mention" w:semiHidden="1" w:unhideWhenUsed="1"/>
     <w:lsdException w:name="Smart Link" w:semiHidden="1" w:unhideWhenUsed="1"/>
-    <w:lsdException w:name="Smart Link Error" w:semiHidden="1" w:unhideWhenUsed="1"/>
   </w:latentStyles>
   <w:style w:type="paragraph" w:default="1" w:styleId="Normal">
     <w:name w:val="Normal"/>
@@ -3104,6 +3949,11 @@
       <w:color w:val="605E5C"/>
       <w:shd w:val="clear" w:color="auto" w:fill="E1DFDD"/>
     </w:rPr>
+  </w:style>
+  <w:style w:type="character" w:customStyle="1" w:styleId="apple-converted-space">
+    <w:name w:val="apple-converted-space"/>
+    <w:basedOn w:val="DefaultParagraphFont"/>
+    <w:rsid w:val="00E07901"/>
   </w:style>
 </w:styles>
 </file>

</xml_diff>